<commit_message>
Updated docs (and geo.py) to clarify how to install libraries
</commit_message>
<xml_diff>
--- a/docs/docs.docx
+++ b/docs/docs.docx
@@ -11,7 +11,6 @@
           <w:sz w:val="144"/>
         </w:rPr>
       </w:pPr>
-      <w:bookmarkStart w:id="0" w:name="_GoBack"/>
       <w:r>
         <w:rPr>
           <w:rFonts w:ascii="Gotham Light" w:hAnsi="Gotham Light"/>
@@ -19,7 +18,6 @@
         </w:rPr>
         <w:t>Synth</w:t>
       </w:r>
-      <w:bookmarkEnd w:id="0"/>
     </w:p>
     <w:p>
       <w:pPr>
@@ -505,7 +503,7 @@
           <w:tab w:val="right" w:pos="9026"/>
         </w:tabs>
       </w:pPr>
-      <w:bookmarkStart w:id="1" w:name="_Toc476772035"/>
+      <w:bookmarkStart w:id="0" w:name="_Toc476772035"/>
       <w:r>
         <w:tab/>
       </w:r>
@@ -619,13 +617,13 @@
       <w:pPr>
         <w:pStyle w:val="Heading1"/>
       </w:pPr>
-      <w:bookmarkStart w:id="2" w:name="_Toc477943085"/>
+      <w:bookmarkStart w:id="1" w:name="_Toc477943085"/>
       <w:r>
         <w:lastRenderedPageBreak/>
         <w:t>Introduction</w:t>
       </w:r>
+      <w:bookmarkEnd w:id="0"/>
       <w:bookmarkEnd w:id="1"/>
-      <w:bookmarkEnd w:id="2"/>
     </w:p>
     <w:p>
       <w:r>
@@ -1183,14 +1181,14 @@
       <w:pPr>
         <w:pStyle w:val="Heading1"/>
       </w:pPr>
-      <w:bookmarkStart w:id="3" w:name="_Toc476772036"/>
-      <w:bookmarkStart w:id="4" w:name="_Toc477943086"/>
+      <w:bookmarkStart w:id="2" w:name="_Toc476772036"/>
+      <w:bookmarkStart w:id="3" w:name="_Toc477943086"/>
       <w:r>
         <w:lastRenderedPageBreak/>
         <w:t>Architecture</w:t>
       </w:r>
+      <w:bookmarkEnd w:id="2"/>
       <w:bookmarkEnd w:id="3"/>
-      <w:bookmarkEnd w:id="4"/>
     </w:p>
     <w:p/>
     <w:p>
@@ -1262,12 +1260,12 @@
       <w:pPr>
         <w:pStyle w:val="Heading1"/>
       </w:pPr>
-      <w:bookmarkStart w:id="5" w:name="_Toc477943087"/>
+      <w:bookmarkStart w:id="4" w:name="_Toc477943087"/>
       <w:r>
         <w:lastRenderedPageBreak/>
         <w:t>Synth framework</w:t>
       </w:r>
-      <w:bookmarkEnd w:id="5"/>
+      <w:bookmarkEnd w:id="4"/>
     </w:p>
     <w:p>
       <w:r>
@@ -2231,7 +2229,7 @@
       <w:pPr>
         <w:pStyle w:val="Heading2"/>
       </w:pPr>
-      <w:bookmarkStart w:id="6" w:name="_Toc476772038"/>
+      <w:bookmarkStart w:id="5" w:name="_Toc476772038"/>
       <w:r>
         <w:t>A word on Security</w:t>
       </w:r>
@@ -2298,13 +2296,13 @@
       <w:pPr>
         <w:pStyle w:val="Heading1"/>
       </w:pPr>
-      <w:bookmarkStart w:id="7" w:name="_Toc477943088"/>
+      <w:bookmarkStart w:id="6" w:name="_Toc477943088"/>
       <w:r>
         <w:lastRenderedPageBreak/>
         <w:t>Directories</w:t>
       </w:r>
+      <w:bookmarkEnd w:id="5"/>
       <w:bookmarkEnd w:id="6"/>
-      <w:bookmarkEnd w:id="7"/>
     </w:p>
     <w:p>
       <w:r>
@@ -2886,7 +2884,7 @@
       <w:r>
         <w:t>/radius parameters are used)</w:t>
       </w:r>
-      <w:bookmarkStart w:id="8" w:name="_Toc476772039"/>
+      <w:bookmarkStart w:id="7" w:name="_Toc476772039"/>
       <w:r>
         <w:br w:type="page"/>
       </w:r>
@@ -2895,12 +2893,12 @@
       <w:pPr>
         <w:pStyle w:val="Heading1"/>
       </w:pPr>
-      <w:bookmarkStart w:id="9" w:name="_Toc477943089"/>
+      <w:bookmarkStart w:id="8" w:name="_Toc477943089"/>
       <w:r>
         <w:lastRenderedPageBreak/>
         <w:t>Web endpoints</w:t>
       </w:r>
-      <w:bookmarkEnd w:id="9"/>
+      <w:bookmarkEnd w:id="8"/>
     </w:p>
     <w:p>
       <w:r>
@@ -3983,13 +3981,13 @@
       <w:pPr>
         <w:pStyle w:val="Heading1"/>
       </w:pPr>
-      <w:bookmarkStart w:id="10" w:name="_Toc477943090"/>
+      <w:bookmarkStart w:id="9" w:name="_Toc477943090"/>
       <w:r>
         <w:lastRenderedPageBreak/>
         <w:t>Parameters</w:t>
       </w:r>
-      <w:bookmarkEnd w:id="8"/>
-      <w:bookmarkEnd w:id="10"/>
+      <w:bookmarkEnd w:id="7"/>
+      <w:bookmarkEnd w:id="9"/>
     </w:p>
     <w:p>
       <w:r>
@@ -5551,18 +5549,18 @@
           <w:docGrid w:linePitch="360"/>
         </w:sectPr>
       </w:pPr>
-      <w:bookmarkStart w:id="11" w:name="_Toc476772040"/>
+      <w:bookmarkStart w:id="10" w:name="_Toc476772040"/>
     </w:p>
     <w:p>
       <w:pPr>
         <w:pStyle w:val="Heading1"/>
       </w:pPr>
-      <w:bookmarkStart w:id="12" w:name="_Toc477943091"/>
+      <w:bookmarkStart w:id="11" w:name="_Toc477943091"/>
       <w:r>
         <w:lastRenderedPageBreak/>
         <w:t>Example scenarios</w:t>
       </w:r>
-      <w:bookmarkEnd w:id="12"/>
+      <w:bookmarkEnd w:id="11"/>
     </w:p>
     <w:p>
       <w:pPr>
@@ -7599,11 +7597,11 @@
       <w:pPr>
         <w:pStyle w:val="Heading1"/>
       </w:pPr>
-      <w:bookmarkStart w:id="13" w:name="_Toc477943092"/>
+      <w:bookmarkStart w:id="12" w:name="_Toc477943092"/>
       <w:r>
         <w:t>Example account files</w:t>
       </w:r>
-      <w:bookmarkEnd w:id="13"/>
+      <w:bookmarkEnd w:id="12"/>
     </w:p>
     <w:p>
       <w:r>
@@ -8228,13 +8226,13 @@
       <w:pPr>
         <w:pStyle w:val="Heading1"/>
       </w:pPr>
-      <w:bookmarkStart w:id="14" w:name="_Toc477943093"/>
-      <w:bookmarkEnd w:id="11"/>
+      <w:bookmarkStart w:id="13" w:name="_Toc477943093"/>
+      <w:bookmarkEnd w:id="10"/>
       <w:r>
         <w:lastRenderedPageBreak/>
         <w:t>Getting started</w:t>
       </w:r>
-      <w:bookmarkEnd w:id="14"/>
+      <w:bookmarkEnd w:id="13"/>
     </w:p>
     <w:p>
       <w:r>
@@ -8294,33 +8292,7 @@
         </w:numPr>
       </w:pPr>
       <w:r>
-        <w:t xml:space="preserve">Install required </w:t>
-      </w:r>
-      <w:r>
-        <w:t xml:space="preserve">Python libraries </w:t>
-      </w:r>
-      <w:r>
-        <w:t xml:space="preserve">(e.g. </w:t>
-      </w:r>
-      <w:proofErr w:type="spellStart"/>
-      <w:r>
-        <w:rPr>
-          <w:rFonts w:ascii="Courier New" w:hAnsi="Courier New" w:cs="Courier New"/>
-        </w:rPr>
-        <w:t>pytz</w:t>
-      </w:r>
-      <w:proofErr w:type="spellEnd"/>
-      <w:r>
-        <w:t xml:space="preserve"> and </w:t>
-      </w:r>
-      <w:r>
-        <w:rPr>
-          <w:rFonts w:ascii="Courier New" w:hAnsi="Courier New" w:cs="Courier New"/>
-        </w:rPr>
-        <w:t>requests</w:t>
-      </w:r>
-      <w:r>
-        <w:t>)</w:t>
+        <w:t>Install required Python libraries</w:t>
       </w:r>
     </w:p>
     <w:p>
@@ -8491,6 +8463,131 @@
         <w:t>ensure that any existing instance is killed-off first, and log the output</w:t>
       </w:r>
     </w:p>
+    <w:p>
+      <w:pPr>
+        <w:pStyle w:val="Heading2"/>
+      </w:pPr>
+      <w:r>
+        <w:t>Installing required libraries on Ubuntu</w:t>
+      </w:r>
+    </w:p>
+    <w:p>
+      <w:r>
+        <w:t>The following (run as root) should get you going:</w:t>
+      </w:r>
+    </w:p>
+    <w:p>
+      <w:pPr>
+        <w:ind w:firstLine="180"/>
+        <w:rPr>
+          <w:rFonts w:ascii="Courier New" w:hAnsi="Courier New" w:cs="Courier New"/>
+        </w:rPr>
+      </w:pPr>
+      <w:proofErr w:type="gramStart"/>
+      <w:r>
+        <w:rPr>
+          <w:rFonts w:ascii="Courier New" w:hAnsi="Courier New" w:cs="Courier New"/>
+        </w:rPr>
+        <w:t>apt-get</w:t>
+      </w:r>
+      <w:proofErr w:type="gramEnd"/>
+      <w:r>
+        <w:rPr>
+          <w:rFonts w:ascii="Courier New" w:hAnsi="Courier New" w:cs="Courier New"/>
+        </w:rPr>
+        <w:t xml:space="preserve"> python-imaging</w:t>
+      </w:r>
+    </w:p>
+    <w:p>
+      <w:pPr>
+        <w:ind w:firstLine="180"/>
+        <w:rPr>
+          <w:rFonts w:ascii="Courier New" w:hAnsi="Courier New" w:cs="Courier New"/>
+        </w:rPr>
+      </w:pPr>
+      <w:proofErr w:type="gramStart"/>
+      <w:r>
+        <w:rPr>
+          <w:rFonts w:ascii="Courier New" w:hAnsi="Courier New" w:cs="Courier New"/>
+        </w:rPr>
+        <w:t>pip</w:t>
+      </w:r>
+      <w:proofErr w:type="gramEnd"/>
+      <w:r>
+        <w:rPr>
+          <w:rFonts w:ascii="Courier New" w:hAnsi="Courier New" w:cs="Courier New"/>
+        </w:rPr>
+        <w:t xml:space="preserve"> install </w:t>
+      </w:r>
+      <w:proofErr w:type="spellStart"/>
+      <w:r>
+        <w:rPr>
+          <w:rFonts w:ascii="Courier New" w:hAnsi="Courier New" w:cs="Courier New"/>
+        </w:rPr>
+        <w:t>numpy</w:t>
+      </w:r>
+      <w:proofErr w:type="spellEnd"/>
+      <w:r>
+        <w:rPr>
+          <w:rFonts w:ascii="Courier New" w:hAnsi="Courier New" w:cs="Courier New"/>
+        </w:rPr>
+        <w:t xml:space="preserve"> boto3 </w:t>
+      </w:r>
+      <w:proofErr w:type="spellStart"/>
+      <w:r>
+        <w:rPr>
+          <w:rFonts w:ascii="Courier New" w:hAnsi="Courier New" w:cs="Courier New"/>
+        </w:rPr>
+        <w:t>pytz</w:t>
+      </w:r>
+      <w:proofErr w:type="spellEnd"/>
+      <w:r>
+        <w:rPr>
+          <w:rFonts w:ascii="Courier New" w:hAnsi="Courier New" w:cs="Courier New"/>
+        </w:rPr>
+        <w:t xml:space="preserve"> requests </w:t>
+      </w:r>
+      <w:proofErr w:type="spellStart"/>
+      <w:r>
+        <w:rPr>
+          <w:rFonts w:ascii="Courier New" w:hAnsi="Courier New" w:cs="Courier New"/>
+        </w:rPr>
+        <w:t>pyzmq</w:t>
+      </w:r>
+      <w:proofErr w:type="spellEnd"/>
+      <w:r>
+        <w:rPr>
+          <w:rFonts w:ascii="Courier New" w:hAnsi="Courier New" w:cs="Courier New"/>
+        </w:rPr>
+        <w:t xml:space="preserve"> </w:t>
+      </w:r>
+    </w:p>
+    <w:p>
+      <w:pPr>
+        <w:rPr>
+          <w:rFonts w:ascii="Courier New" w:hAnsi="Courier New" w:cs="Courier New"/>
+        </w:rPr>
+      </w:pPr>
+      <w:bookmarkStart w:id="14" w:name="_GoBack"/>
+      <w:bookmarkEnd w:id="14"/>
+    </w:p>
+    <w:p>
+      <w:pPr>
+        <w:ind w:firstLine="180"/>
+        <w:rPr>
+          <w:rFonts w:ascii="Courier New" w:hAnsi="Courier New" w:cs="Courier New"/>
+        </w:rPr>
+      </w:pPr>
+    </w:p>
+    <w:p>
+      <w:pPr>
+        <w:ind w:firstLine="180"/>
+        <w:rPr>
+          <w:rFonts w:ascii="Courier New" w:hAnsi="Courier New" w:cs="Courier New"/>
+        </w:rPr>
+      </w:pPr>
+    </w:p>
+    <w:p/>
     <w:p>
       <w:pPr>
         <w:pStyle w:val="Heading1"/>
@@ -8523,6 +8620,7 @@
           <w:noProof/>
           <w:lang w:eastAsia="en-GB"/>
         </w:rPr>
+        <w:lastRenderedPageBreak/>
         <w:drawing>
           <wp:inline distT="0" distB="0" distL="0" distR="0" wp14:anchorId="2A59B537" wp14:editId="5C58ECE1">
             <wp:extent cx="5731510" cy="3223895"/>
@@ -11718,7 +11816,7 @@
 </file>
 
 <file path=customXml/itemProps1.xml><?xml version="1.0" encoding="utf-8"?>
-<ds:datastoreItem xmlns:ds="http://schemas.openxmlformats.org/officeDocument/2006/customXml" ds:itemID="{C1533AEC-891A-4AE3-80EE-265A24B856E5}">
+<ds:datastoreItem xmlns:ds="http://schemas.openxmlformats.org/officeDocument/2006/customXml" ds:itemID="{5D5C31ED-3979-498D-81B5-016C5443E681}">
   <ds:schemaRefs>
     <ds:schemaRef ds:uri="http://schemas.openxmlformats.org/officeDocument/2006/bibliography"/>
   </ds:schemaRefs>

</xml_diff>